<commit_message>
Update : Commands Documented
</commit_message>
<xml_diff>
--- a/Task_2_RESTApp/Commands .docx
+++ b/Task_2_RESTApp/Commands .docx
@@ -44,6 +44,59 @@
       <w:proofErr w:type="spellEnd"/>
     </w:p>
     <w:p/>
+    <w:p>
+      <w:r>
+        <w:t xml:space="preserve">Build Docker Image : </w:t>
+      </w:r>
+    </w:p>
+    <w:p>
+      <w:r>
+        <w:t>docker build -t flask_sportsbook_app2 .</w:t>
+      </w:r>
+    </w:p>
+    <w:p/>
+    <w:p>
+      <w:r>
+        <w:t xml:space="preserve">Run docker container named </w:t>
+      </w:r>
+      <w:r>
+        <w:t>flask_container3</w:t>
+      </w:r>
+    </w:p>
+    <w:p>
+      <w:r>
+        <w:t>docker run -d -p 8080:5000 --name flask_container3 flask_sportsbook_app2</w:t>
+      </w:r>
+    </w:p>
+    <w:p/>
+    <w:p>
+      <w:pPr>
+        <w:rPr>
+          <w:b/>
+          <w:bCs/>
+        </w:rPr>
+      </w:pPr>
+      <w:r>
+        <w:t xml:space="preserve">here </w:t>
+      </w:r>
+      <w:r>
+        <w:rPr>
+          <w:b/>
+          <w:bCs/>
+        </w:rPr>
+        <w:t>Port 8080 is local host</w:t>
+      </w:r>
+      <w:r>
+        <w:t xml:space="preserve"> port which listens to </w:t>
+      </w:r>
+      <w:r>
+        <w:rPr>
+          <w:b/>
+          <w:bCs/>
+        </w:rPr>
+        <w:t xml:space="preserve">containers 5000 port </w:t>
+      </w:r>
+    </w:p>
     <w:sectPr>
       <w:pgSz w:w="11906" w:h="16838"/>
       <w:pgMar w:top="1440" w:right="1440" w:bottom="1440" w:left="1440" w:header="708" w:footer="708" w:gutter="0"/>

</xml_diff>